<commit_message>
update title and create gif
</commit_message>
<xml_diff>
--- a/assets/Cryptocurrency price tracker.docx
+++ b/assets/Cryptocurrency price tracker.docx
@@ -84,7 +84,37 @@
         <w:rPr>
           <w:rFonts w:hint="default"/>
         </w:rPr>
-        <w:t>. I will consist of react-strap, therefore utilizing card components and the use of a cryptocurrency API if possible.</w:t>
+        <w:t>. I</w:t>
+      </w:r>
+      <w:r>
+        <w:rPr>
+          <w:rFonts w:hint="default"/>
+        </w:rPr>
+        <w:t>t</w:t>
+      </w:r>
+      <w:r>
+        <w:rPr>
+          <w:rFonts w:hint="default"/>
+        </w:rPr>
+        <w:t xml:space="preserve"> will consist of reactstrap, therefore utilizing </w:t>
+      </w:r>
+      <w:r>
+        <w:rPr>
+          <w:rFonts w:hint="default"/>
+        </w:rPr>
+        <w:t>table</w:t>
+      </w:r>
+      <w:r>
+        <w:rPr>
+          <w:rFonts w:hint="default"/>
+        </w:rPr>
+        <w:t xml:space="preserve"> components and the use of a cryptocurrency API if possible</w:t>
+      </w:r>
+      <w:r>
+        <w:rPr>
+          <w:rFonts w:hint="default"/>
+        </w:rPr>
+        <w:t>, and axios.</w:t>
       </w:r>
     </w:p>
     <w:p>
@@ -94,6 +124,8 @@
           <w:rFonts w:hint="default"/>
         </w:rPr>
       </w:pPr>
+      <w:bookmarkStart w:id="0" w:name="_GoBack"/>
+      <w:bookmarkEnd w:id="0"/>
     </w:p>
     <w:p>
       <w:pPr>
@@ -106,7 +138,31 @@
         <w:rPr>
           <w:rFonts w:hint="default"/>
         </w:rPr>
-        <w:t>The structure will be a simple layout with a logo on the type left or perhaps center. In addition a search feature will be added for a users convenience. Color scheme will be unknown at the moment but leading towards cyan and dark gray. It will be mobile friendly and possibly transfer into the react-native course. A sample is below. Thank you</w:t>
+        <w:t>The structure will be a simple layout with a logo on the t</w:t>
+      </w:r>
+      <w:r>
+        <w:rPr>
+          <w:rFonts w:hint="default"/>
+        </w:rPr>
+        <w:t>op</w:t>
+      </w:r>
+      <w:r>
+        <w:rPr>
+          <w:rFonts w:hint="default"/>
+        </w:rPr>
+        <w:t xml:space="preserve"> left or perhaps center. In addition a search feature will be added for a users convenience. Color scheme will be unknown at the moment but leading towards cyan and dark gray. It will be mobile friendly and possibly transfer</w:t>
+      </w:r>
+      <w:r>
+        <w:rPr>
+          <w:rFonts w:hint="default"/>
+        </w:rPr>
+        <w:t xml:space="preserve"> this project</w:t>
+      </w:r>
+      <w:r>
+        <w:rPr>
+          <w:rFonts w:hint="default"/>
+        </w:rPr>
+        <w:t xml:space="preserve"> into the react-native course. A sample is below. Thank you</w:t>
       </w:r>
     </w:p>
     <w:p>
@@ -116,8 +172,6 @@
           <w:rFonts w:hint="default"/>
         </w:rPr>
       </w:pPr>
-      <w:bookmarkStart w:id="0" w:name="_GoBack"/>
-      <w:bookmarkEnd w:id="0"/>
     </w:p>
     <w:p>
       <w:pPr>
@@ -282,7 +336,7 @@
     <w:lsdException w:unhideWhenUsed="0" w:uiPriority="0" w:semiHidden="0" w:name="Body Text Indent 2"/>
     <w:lsdException w:unhideWhenUsed="0" w:uiPriority="0" w:semiHidden="0" w:name="Body Text Indent 3"/>
     <w:lsdException w:unhideWhenUsed="0" w:uiPriority="0" w:semiHidden="0" w:name="Block Text"/>
-    <w:lsdException w:unhideWhenUsed="0" w:uiPriority="0" w:semiHidden="0" w:name="Hyperlink"/>
+    <w:lsdException w:qFormat="1" w:unhideWhenUsed="0" w:uiPriority="0" w:semiHidden="0" w:name="Hyperlink"/>
     <w:lsdException w:unhideWhenUsed="0" w:uiPriority="0" w:semiHidden="0" w:name="FollowedHyperlink"/>
     <w:lsdException w:qFormat="1" w:unhideWhenUsed="0" w:uiPriority="0" w:semiHidden="0" w:name="Strong"/>
     <w:lsdException w:qFormat="1" w:unhideWhenUsed="0" w:uiPriority="0" w:semiHidden="0" w:name="Emphasis"/>
@@ -485,6 +539,7 @@
   <w:style w:type="character" w:styleId="3">
     <w:name w:val="Hyperlink"/>
     <w:basedOn w:val="2"/>
+    <w:qFormat/>
     <w:uiPriority w:val="0"/>
     <w:rPr>
       <w:color w:val="0000FF"/>

</xml_diff>